<commit_message>
Saliendo de la ksa del INg
</commit_message>
<xml_diff>
--- a/Proyecto Grado SITD_CEP/Proyecto Grado SITD_CEP/Trabajo de Grado Yesid Camilo Ortiz.docx
+++ b/Proyecto Grado SITD_CEP/Proyecto Grado SITD_CEP/Trabajo de Grado Yesid Camilo Ortiz.docx
@@ -29816,10 +29816,21 @@
           <w:color w:val="auto"/>
           <w:sz w:val="24"/>
           <w:szCs w:val="24"/>
+          <w:lang w:val="es-CO"/>
         </w:rPr>
       </w:pPr>
       <w:bookmarkStart w:id="10" w:name="_Toc282780783"/>
       <w:bookmarkEnd w:id="10"/>
+      <w:r>
+        <w:rPr>
+          <w:rFonts w:ascii="Arial" w:eastAsia="Liberation Serif" w:hAnsi="Arial"/>
+          <w:color w:val="auto"/>
+          <w:sz w:val="24"/>
+          <w:szCs w:val="24"/>
+          <w:lang w:val="es-CO"/>
+        </w:rPr>
+        <w:t xml:space="preserve"> </w:t>
+      </w:r>
       <w:r>
         <w:rPr>
           <w:rFonts w:ascii="Arial" w:eastAsia="Liberation Serif" w:hAnsi="Arial"/>
@@ -29848,15 +29859,14 @@
       <w:pPr>
         <w:pStyle w:val="Prrafodelista"/>
         <w:numPr>
-          <w:ilvl w:val="0"/>
-          <w:numId w:val="21"/>
+          <w:ilvl w:val="2"/>
+          <w:numId w:val="2"/>
         </w:numPr>
         <w:tabs>
           <w:tab w:val="left" w:pos="708"/>
         </w:tabs>
         <w:suppressAutoHyphens/>
         <w:spacing w:after="0" w:line="360" w:lineRule="atLeast"/>
-        <w:ind w:left="851" w:firstLine="0"/>
         <w:contextualSpacing w:val="0"/>
         <w:jc w:val="both"/>
         <w:rPr>

</xml_diff>